<commit_message>
add files for deliverable of assignment 1
</commit_message>
<xml_diff>
--- a/Assignment1/j/Assignment 1 - Report.docx
+++ b/Assignment1/j/Assignment 1 - Report.docx
@@ -60,17 +60,146 @@
       <w:r>
         <w:t>Generated linearly separable data</w:t>
       </w:r>
+      <w:bookmarkStart w:id="0" w:name="_GoBack"/>
+      <w:bookmarkEnd w:id="0"/>
+    </w:p>
+    <w:p>
+      <w:pPr>
+        <w:spacing w:after="0"/>
+      </w:pPr>
+      <w:r>
+        <w:rPr>
+          <w:noProof/>
+          <w:color w:val="000000"/>
+        </w:rPr>
+        <mc:AlternateContent>
+          <mc:Choice Requires="wps">
+            <w:drawing>
+              <wp:inline distT="0" distB="0" distL="0" distR="0">
+                <wp:extent cx="6323162" cy="396815"/>
+                <wp:effectExtent l="0" t="0" r="20955" b="22860"/>
+                <wp:docPr id="262" name="AutoShape 14"/>
+                <wp:cNvGraphicFramePr>
+                  <a:graphicFrameLocks xmlns:a="http://schemas.openxmlformats.org/drawingml/2006/main"/>
+                </wp:cNvGraphicFramePr>
+                <a:graphic xmlns:a="http://schemas.openxmlformats.org/drawingml/2006/main">
+                  <a:graphicData uri="http://schemas.microsoft.com/office/word/2010/wordprocessingShape">
+                    <wps:wsp>
+                      <wps:cNvSpPr>
+                        <a:spLocks noChangeArrowheads="1"/>
+                      </wps:cNvSpPr>
+                      <wps:spPr bwMode="auto">
+                        <a:xfrm>
+                          <a:off x="0" y="0"/>
+                          <a:ext cx="6323162" cy="396815"/>
+                        </a:xfrm>
+                        <a:prstGeom prst="rect">
+                          <a:avLst/>
+                        </a:prstGeom>
+                        <a:ln/>
+                        <a:extLst/>
+                      </wps:spPr>
+                      <wps:style>
+                        <a:lnRef idx="2">
+                          <a:schemeClr val="accent1"/>
+                        </a:lnRef>
+                        <a:fillRef idx="1">
+                          <a:schemeClr val="lt1"/>
+                        </a:fillRef>
+                        <a:effectRef idx="0">
+                          <a:schemeClr val="accent1"/>
+                        </a:effectRef>
+                        <a:fontRef idx="minor">
+                          <a:schemeClr val="dk1"/>
+                        </a:fontRef>
+                      </wps:style>
+                      <wps:txbx>
+                        <w:txbxContent>
+                          <w:p>
+                            <w:pPr>
+                              <w:jc w:val="center"/>
+                              <w:rPr>
+                                <w:i/>
+                                <w:iCs/>
+                                <w:color w:val="D2DFEE" w:themeColor="accent1" w:themeTint="40"/>
+                                <w:sz w:val="28"/>
+                                <w:szCs w:val="28"/>
+                              </w:rPr>
+                            </w:pPr>
+                            <w:r>
+                              <w:t xml:space="preserve">The code for this task is inside the </w:t>
+                            </w:r>
+                            <w:r>
+                              <w:rPr>
+                                <w:rStyle w:val="CodingChar"/>
+                              </w:rPr>
+                              <w:t>Assignment_1_Generated_data.m</w:t>
+                            </w:r>
+                            <w:r>
+                              <w:t xml:space="preserve"> file.</w:t>
+                            </w:r>
+                          </w:p>
+                        </w:txbxContent>
+                      </wps:txbx>
+                      <wps:bodyPr rot="0" vert="horz" wrap="square" lIns="91440" tIns="91440" rIns="91440" bIns="91440" anchor="ctr" anchorCtr="0" upright="1">
+                        <a:noAutofit/>
+                      </wps:bodyPr>
+                    </wps:wsp>
+                  </a:graphicData>
+                </a:graphic>
+              </wp:inline>
+            </w:drawing>
+          </mc:Choice>
+          <mc:Fallback>
+            <w:pict>
+              <v:rect id="AutoShape 14" o:spid="_x0000_s1026" style="width:497.9pt;height:31.25pt;visibility:visible;mso-wrap-style:square;mso-left-percent:-10001;mso-top-percent:-10001;mso-position-horizontal:absolute;mso-position-horizontal-relative:char;mso-position-vertical:absolute;mso-position-vertical-relative:line;mso-left-percent:-10001;mso-top-percent:-10001;v-text-anchor:middle" o:gfxdata="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" fillcolor="white [3201]" strokecolor="#4f81bd [3204]" strokeweight="2pt">
+                <v:textbox inset=",7.2pt,,7.2pt">
+                  <w:txbxContent>
+                    <w:p>
+                      <w:pPr>
+                        <w:jc w:val="center"/>
+                        <w:rPr>
+                          <w:i/>
+                          <w:iCs/>
+                          <w:color w:val="D2DFEE" w:themeColor="accent1" w:themeTint="40"/>
+                          <w:sz w:val="28"/>
+                          <w:szCs w:val="28"/>
+                        </w:rPr>
+                      </w:pPr>
+                      <w:r>
+                        <w:t xml:space="preserve">The code for this task is inside the </w:t>
+                      </w:r>
+                      <w:r>
+                        <w:rPr>
+                          <w:rStyle w:val="CodingChar"/>
+                        </w:rPr>
+                        <w:t>Assignment_1_Generated_data.m</w:t>
+                      </w:r>
+                      <w:r>
+                        <w:t xml:space="preserve"> file.</w:t>
+                      </w:r>
+                    </w:p>
+                  </w:txbxContent>
+                </v:textbox>
+                <w10:anchorlock/>
+              </v:rect>
+            </w:pict>
+          </mc:Fallback>
+        </mc:AlternateContent>
+      </w:r>
     </w:p>
     <w:p>
       <w:r>
         <w:t xml:space="preserve">The data for the first part of the assignment was generated with the </w:t>
       </w:r>
+      <w:proofErr w:type="spellStart"/>
       <w:r>
         <w:rPr>
           <w:rStyle w:val="CodecourierChar"/>
         </w:rPr>
         <w:t>generateData</w:t>
       </w:r>
+      <w:proofErr w:type="spellEnd"/>
       <w:r>
         <w:t xml:space="preserve"> function, which allows creating a certain number of clusters using a determined amount of random numbers. The function was used to generate 2 clusters using 1000 data points in the following manner:</w:t>
       </w:r>
@@ -80,7 +209,23 @@
         <w:pStyle w:val="Codecourier"/>
       </w:pPr>
       <w:r>
-        <w:t xml:space="preserve">[data cp </w:t>
+        <w:t>[</w:t>
+      </w:r>
+      <w:proofErr w:type="gramStart"/>
+      <w:r>
+        <w:t>data</w:t>
+      </w:r>
+      <w:proofErr w:type="gramEnd"/>
+      <w:r>
+        <w:t xml:space="preserve"> </w:t>
+      </w:r>
+      <w:proofErr w:type="spellStart"/>
+      <w:r>
+        <w:t>cp</w:t>
+      </w:r>
+      <w:proofErr w:type="spellEnd"/>
+      <w:r>
+        <w:t xml:space="preserve"> </w:t>
       </w:r>
       <w:r>
         <w:rPr>
@@ -89,7 +234,20 @@
         <w:t>classes</w:t>
       </w:r>
       <w:r>
-        <w:t>] = generateData(1, 0.5, 2, 15, 15, 5, 1, 2, 1000);</w:t>
+        <w:t xml:space="preserve">] = </w:t>
+      </w:r>
+      <w:proofErr w:type="spellStart"/>
+      <w:proofErr w:type="gramStart"/>
+      <w:r>
+        <w:t>generateData</w:t>
+      </w:r>
+      <w:proofErr w:type="spellEnd"/>
+      <w:r>
+        <w:t>(</w:t>
+      </w:r>
+      <w:proofErr w:type="gramEnd"/>
+      <w:r>
+        <w:t>1, 0.5, 2, 15, 15, 5, 1, 2, 1000);</w:t>
       </w:r>
     </w:p>
     <w:p>
@@ -103,15 +261,28 @@
         <w:t>classes</w:t>
       </w:r>
       <w:r>
-        <w:t xml:space="preserve"> variable states to which cluster number a data point belongs to, and the numbers start with 1 and rise in increments of one. The assigned clusters will be the data points’ classes. We can check this with the tabulate command:</w:t>
+        <w:t xml:space="preserve"> variable states to which cluster number a data point belongs to, and the numbers start with 1 and rise in increments of one. The assigned clusters will be the data points’ classes. We can check this with </w:t>
+      </w:r>
+      <w:proofErr w:type="gramStart"/>
+      <w:r>
+        <w:t>the</w:t>
+      </w:r>
+      <w:proofErr w:type="gramEnd"/>
+      <w:r>
+        <w:t xml:space="preserve"> tabulate command:</w:t>
       </w:r>
     </w:p>
     <w:p>
       <w:pPr>
         <w:pStyle w:val="Codecourier"/>
       </w:pPr>
-      <w:r>
-        <w:t>tabulate(classes)</w:t>
+      <w:proofErr w:type="gramStart"/>
+      <w:r>
+        <w:t>tabulate(</w:t>
+      </w:r>
+      <w:proofErr w:type="gramEnd"/>
+      <w:r>
+        <w:t>classes)</w:t>
       </w:r>
     </w:p>
     <w:tbl>
@@ -277,6 +448,7 @@
         <w:keepNext/>
         <w:jc w:val="center"/>
       </w:pPr>
+      <w:proofErr w:type="gramStart"/>
       <w:r>
         <w:t xml:space="preserve">Table </w:t>
       </w:r>
@@ -302,7 +474,11 @@
         <w:fldChar w:fldCharType="end"/>
       </w:r>
       <w:r>
-        <w:t>. Distribution of cluster assignment</w:t>
+        <w:t>.</w:t>
+      </w:r>
+      <w:proofErr w:type="gramEnd"/>
+      <w:r>
+        <w:t xml:space="preserve"> Distribution of cluster assignment</w:t>
       </w:r>
     </w:p>
     <w:p/>
@@ -376,56 +552,90 @@
         <w:pStyle w:val="Codecourier"/>
         <w:spacing w:after="0"/>
       </w:pPr>
-      <w:r>
-        <w:t>classes(classes == 1) = -1;</w:t>
+      <w:proofErr w:type="gramStart"/>
+      <w:r>
+        <w:t>classes(</w:t>
+      </w:r>
+      <w:proofErr w:type="gramEnd"/>
+      <w:r>
+        <w:t>classes == 1) = -1;</w:t>
       </w:r>
     </w:p>
     <w:p>
       <w:pPr>
         <w:pStyle w:val="Codecourier"/>
       </w:pPr>
-      <w:r>
-        <w:t>classes(classes == 2) = 1;</w:t>
+      <w:proofErr w:type="gramStart"/>
+      <w:r>
+        <w:t>classes(</w:t>
+      </w:r>
+      <w:proofErr w:type="gramEnd"/>
+      <w:r>
+        <w:t>classes == 2) = 1;</w:t>
       </w:r>
     </w:p>
     <w:p>
       <w:r>
         <w:t xml:space="preserve">For convenience and repeatability purposes the data we generated and modified was stored into the </w:t>
       </w:r>
+      <w:proofErr w:type="spellStart"/>
       <w:r>
         <w:rPr>
           <w:rStyle w:val="CodingChar"/>
         </w:rPr>
         <w:t>generated_data.mat</w:t>
       </w:r>
+      <w:proofErr w:type="spellEnd"/>
       <w:r>
         <w:t xml:space="preserve"> file and it’s loaded through the utility function </w:t>
       </w:r>
+      <w:proofErr w:type="spellStart"/>
       <w:r>
         <w:rPr>
           <w:rStyle w:val="CodingChar"/>
         </w:rPr>
         <w:t>importfile.m</w:t>
       </w:r>
+      <w:proofErr w:type="spellEnd"/>
     </w:p>
     <w:p>
       <w:pPr>
         <w:pStyle w:val="Coding"/>
       </w:pPr>
-      <w:r>
-        <w:t>importfile('generated_data.mat')</w:t>
+      <w:proofErr w:type="spellStart"/>
+      <w:proofErr w:type="gramStart"/>
+      <w:r>
+        <w:t>importfile</w:t>
+      </w:r>
+      <w:proofErr w:type="spellEnd"/>
+      <w:r>
+        <w:t>(</w:t>
+      </w:r>
+      <w:proofErr w:type="gramEnd"/>
+      <w:r>
+        <w:t>'</w:t>
+      </w:r>
+      <w:proofErr w:type="spellStart"/>
+      <w:r>
+        <w:t>generated_data.mat</w:t>
+      </w:r>
+      <w:proofErr w:type="spellEnd"/>
+      <w:r>
+        <w:t>')</w:t>
       </w:r>
     </w:p>
     <w:p>
       <w:r>
         <w:t xml:space="preserve">The </w:t>
       </w:r>
+      <w:proofErr w:type="spellStart"/>
       <w:r>
         <w:rPr>
           <w:rStyle w:val="CodingChar"/>
         </w:rPr>
         <w:t>generated_data</w:t>
       </w:r>
+      <w:proofErr w:type="spellEnd"/>
       <w:r>
         <w:t xml:space="preserve"> variable is then split into </w:t>
       </w:r>
@@ -452,21 +662,47 @@
       <w:pPr>
         <w:pStyle w:val="Coding"/>
       </w:pPr>
-      <w:r>
-        <w:t>data = generated_data(:,1:2);</w:t>
+      <w:proofErr w:type="gramStart"/>
+      <w:r>
+        <w:t>data</w:t>
+      </w:r>
+      <w:proofErr w:type="gramEnd"/>
+      <w:r>
+        <w:t xml:space="preserve"> = </w:t>
+      </w:r>
+      <w:proofErr w:type="spellStart"/>
+      <w:r>
+        <w:t>generated_data</w:t>
+      </w:r>
+      <w:proofErr w:type="spellEnd"/>
+      <w:r>
+        <w:t>(:,1:2);</w:t>
       </w:r>
     </w:p>
     <w:p>
       <w:pPr>
         <w:pStyle w:val="Coding"/>
       </w:pPr>
-      <w:r>
-        <w:t>classes = generated_data(:,3);</w:t>
-      </w:r>
-    </w:p>
-    <w:p>
+      <w:proofErr w:type="gramStart"/>
       <w:r>
         <w:lastRenderedPageBreak/>
+        <w:t>classes</w:t>
+      </w:r>
+      <w:proofErr w:type="gramEnd"/>
+      <w:r>
+        <w:t xml:space="preserve"> = </w:t>
+      </w:r>
+      <w:proofErr w:type="spellStart"/>
+      <w:r>
+        <w:t>generated_data</w:t>
+      </w:r>
+      <w:proofErr w:type="spellEnd"/>
+      <w:r>
+        <w:t>(:,3);</w:t>
+      </w:r>
+    </w:p>
+    <w:p>
+      <w:r>
         <w:t xml:space="preserve">The </w:t>
       </w:r>
       <w:r>
@@ -485,7 +721,15 @@
         <w:spacing w:after="0"/>
       </w:pPr>
       <w:r>
-        <w:t>x = data(:,1);</w:t>
+        <w:t xml:space="preserve">x = </w:t>
+      </w:r>
+      <w:proofErr w:type="gramStart"/>
+      <w:r>
+        <w:t>data(</w:t>
+      </w:r>
+      <w:proofErr w:type="gramEnd"/>
+      <w:r>
+        <w:t>:,1);</w:t>
       </w:r>
     </w:p>
     <w:p>
@@ -494,15 +738,28 @@
         <w:spacing w:after="0"/>
       </w:pPr>
       <w:r>
-        <w:t>y = data(:,2);</w:t>
+        <w:t xml:space="preserve">y = </w:t>
+      </w:r>
+      <w:proofErr w:type="gramStart"/>
+      <w:r>
+        <w:t>data(</w:t>
+      </w:r>
+      <w:proofErr w:type="gramEnd"/>
+      <w:r>
+        <w:t>:,2);</w:t>
       </w:r>
     </w:p>
     <w:p>
       <w:pPr>
         <w:pStyle w:val="Coding"/>
       </w:pPr>
-      <w:r>
-        <w:t>plot_data(</w:t>
+      <w:proofErr w:type="spellStart"/>
+      <w:r>
+        <w:t>plot_data</w:t>
+      </w:r>
+      <w:proofErr w:type="spellEnd"/>
+      <w:r>
+        <w:t>(</w:t>
       </w:r>
       <w:r>
         <w:t>x</w:t>
@@ -521,12 +778,14 @@
       <w:r>
         <w:t xml:space="preserve">Afterwards, we can look at the visually look at the data to determine if it’s linearly separable. The convenience function </w:t>
       </w:r>
+      <w:proofErr w:type="spellStart"/>
       <w:r>
         <w:rPr>
           <w:rStyle w:val="CodingChar"/>
         </w:rPr>
         <w:t>plot_data</w:t>
       </w:r>
+      <w:proofErr w:type="spellEnd"/>
       <w:r>
         <w:t xml:space="preserve"> was created to ease the plotting.</w:t>
       </w:r>
@@ -615,19 +874,37 @@
         <w:pStyle w:val="Caption"/>
         <w:jc w:val="center"/>
       </w:pPr>
+      <w:proofErr w:type="gramStart"/>
       <w:r>
         <w:t xml:space="preserve">Figure </w:t>
       </w:r>
-      <w:fldSimple w:instr=" SEQ Figure \* ARABIC ">
-        <w:r>
-          <w:rPr>
-            <w:noProof/>
-          </w:rPr>
-          <w:t>1</w:t>
-        </w:r>
-      </w:fldSimple>
-      <w:r>
-        <w:t>. Visual representation of the generated data</w:t>
+      <w:r>
+        <w:fldChar w:fldCharType="begin"/>
+      </w:r>
+      <w:r>
+        <w:instrText xml:space="preserve"> SEQ Figure \* ARABIC </w:instrText>
+      </w:r>
+      <w:r>
+        <w:fldChar w:fldCharType="separate"/>
+      </w:r>
+      <w:r>
+        <w:rPr>
+          <w:noProof/>
+        </w:rPr>
+        <w:t>1</w:t>
+      </w:r>
+      <w:r>
+        <w:rPr>
+          <w:noProof/>
+        </w:rPr>
+        <w:fldChar w:fldCharType="end"/>
+      </w:r>
+      <w:r>
+        <w:t>.</w:t>
+      </w:r>
+      <w:proofErr w:type="gramEnd"/>
+      <w:r>
+        <w:t xml:space="preserve"> Visual representation of the generated data</w:t>
       </w:r>
     </w:p>
     <w:p/>
@@ -648,6 +925,7 @@
           <w:szCs w:val="24"/>
         </w:rPr>
       </w:pPr>
+      <w:proofErr w:type="gramStart"/>
       <w:r>
         <w:rPr>
           <w:rFonts w:ascii="Courier New" w:hAnsi="Courier New" w:cs="Courier New"/>
@@ -657,6 +935,7 @@
         </w:rPr>
         <w:t>function</w:t>
       </w:r>
+      <w:proofErr w:type="gramEnd"/>
       <w:r>
         <w:rPr>
           <w:rFonts w:ascii="Courier New" w:hAnsi="Courier New" w:cs="Courier New"/>
@@ -664,7 +943,87 @@
           <w:sz w:val="20"/>
           <w:szCs w:val="20"/>
         </w:rPr>
-        <w:t xml:space="preserve"> [weights, stopping_iteration, predicted_classes] = perceptron(data, class, learning_rate, iterations, plot_error)</w:t>
+        <w:t xml:space="preserve"> [weights, </w:t>
+      </w:r>
+      <w:proofErr w:type="spellStart"/>
+      <w:r>
+        <w:rPr>
+          <w:rFonts w:ascii="Courier New" w:hAnsi="Courier New" w:cs="Courier New"/>
+          <w:color w:val="000000"/>
+          <w:sz w:val="20"/>
+          <w:szCs w:val="20"/>
+        </w:rPr>
+        <w:t>stopping_iteration</w:t>
+      </w:r>
+      <w:proofErr w:type="spellEnd"/>
+      <w:r>
+        <w:rPr>
+          <w:rFonts w:ascii="Courier New" w:hAnsi="Courier New" w:cs="Courier New"/>
+          <w:color w:val="000000"/>
+          <w:sz w:val="20"/>
+          <w:szCs w:val="20"/>
+        </w:rPr>
+        <w:t xml:space="preserve">, </w:t>
+      </w:r>
+      <w:proofErr w:type="spellStart"/>
+      <w:r>
+        <w:rPr>
+          <w:rFonts w:ascii="Courier New" w:hAnsi="Courier New" w:cs="Courier New"/>
+          <w:color w:val="000000"/>
+          <w:sz w:val="20"/>
+          <w:szCs w:val="20"/>
+        </w:rPr>
+        <w:t>predicted_classes</w:t>
+      </w:r>
+      <w:proofErr w:type="spellEnd"/>
+      <w:r>
+        <w:rPr>
+          <w:rFonts w:ascii="Courier New" w:hAnsi="Courier New" w:cs="Courier New"/>
+          <w:color w:val="000000"/>
+          <w:sz w:val="20"/>
+          <w:szCs w:val="20"/>
+        </w:rPr>
+        <w:t xml:space="preserve">] = perceptron(data, class, </w:t>
+      </w:r>
+      <w:proofErr w:type="spellStart"/>
+      <w:r>
+        <w:rPr>
+          <w:rFonts w:ascii="Courier New" w:hAnsi="Courier New" w:cs="Courier New"/>
+          <w:color w:val="000000"/>
+          <w:sz w:val="20"/>
+          <w:szCs w:val="20"/>
+        </w:rPr>
+        <w:t>learning_rate</w:t>
+      </w:r>
+      <w:proofErr w:type="spellEnd"/>
+      <w:r>
+        <w:rPr>
+          <w:rFonts w:ascii="Courier New" w:hAnsi="Courier New" w:cs="Courier New"/>
+          <w:color w:val="000000"/>
+          <w:sz w:val="20"/>
+          <w:szCs w:val="20"/>
+        </w:rPr>
+        <w:t xml:space="preserve">, iterations, </w:t>
+      </w:r>
+      <w:proofErr w:type="spellStart"/>
+      <w:r>
+        <w:rPr>
+          <w:rFonts w:ascii="Courier New" w:hAnsi="Courier New" w:cs="Courier New"/>
+          <w:color w:val="000000"/>
+          <w:sz w:val="20"/>
+          <w:szCs w:val="20"/>
+        </w:rPr>
+        <w:t>plot_error</w:t>
+      </w:r>
+      <w:proofErr w:type="spellEnd"/>
+      <w:r>
+        <w:rPr>
+          <w:rFonts w:ascii="Courier New" w:hAnsi="Courier New" w:cs="Courier New"/>
+          <w:color w:val="000000"/>
+          <w:sz w:val="20"/>
+          <w:szCs w:val="20"/>
+        </w:rPr>
+        <w:t>)</w:t>
       </w:r>
     </w:p>
     <w:p/>
@@ -729,12 +1088,14 @@
           <w:szCs w:val="24"/>
         </w:rPr>
       </w:pPr>
+      <w:proofErr w:type="spellStart"/>
       <w:r>
         <w:rPr>
           <w:rStyle w:val="CodingChar"/>
         </w:rPr>
         <w:t>learning_rate</w:t>
       </w:r>
+      <w:proofErr w:type="spellEnd"/>
       <w:r>
         <w:t xml:space="preserve"> - the perceptron learning rate</w:t>
       </w:r>
@@ -769,12 +1130,15 @@
           <w:numId w:val="2"/>
         </w:numPr>
       </w:pPr>
+      <w:proofErr w:type="spellStart"/>
       <w:r>
         <w:rPr>
           <w:rStyle w:val="CodingChar"/>
         </w:rPr>
+        <w:lastRenderedPageBreak/>
         <w:t>plot_error</w:t>
       </w:r>
+      <w:proofErr w:type="spellEnd"/>
       <w:r>
         <w:t xml:space="preserve"> (optional) - If set to 1, the function will</w:t>
       </w:r>
@@ -801,7 +1165,6 @@
     </w:p>
     <w:p>
       <w:r>
-        <w:lastRenderedPageBreak/>
         <w:t>The output variables are:</w:t>
       </w:r>
     </w:p>
@@ -813,12 +1176,16 @@
           <w:numId w:val="3"/>
         </w:numPr>
       </w:pPr>
+      <w:proofErr w:type="spellStart"/>
+      <w:proofErr w:type="gramStart"/>
       <w:r>
         <w:rPr>
           <w:rStyle w:val="CodingChar"/>
         </w:rPr>
         <w:t>weigths</w:t>
       </w:r>
+      <w:proofErr w:type="spellEnd"/>
+      <w:proofErr w:type="gramEnd"/>
       <w:r>
         <w:t xml:space="preserve"> </w:t>
       </w:r>
@@ -837,12 +1204,16 @@
           <w:numId w:val="3"/>
         </w:numPr>
       </w:pPr>
+      <w:proofErr w:type="spellStart"/>
+      <w:proofErr w:type="gramStart"/>
       <w:r>
         <w:rPr>
           <w:rStyle w:val="CodingChar"/>
         </w:rPr>
         <w:t>stopping_iteration</w:t>
       </w:r>
+      <w:proofErr w:type="spellEnd"/>
+      <w:proofErr w:type="gramEnd"/>
       <w:r>
         <w:t xml:space="preserve"> is the iteration at which the code finished. It either iterates until it reached the maximum or until a convergence point is reached</w:t>
       </w:r>
@@ -855,12 +1226,14 @@
           <w:numId w:val="3"/>
         </w:numPr>
       </w:pPr>
+      <w:proofErr w:type="spellStart"/>
       <w:r>
         <w:rPr>
           <w:rStyle w:val="CodingChar"/>
         </w:rPr>
         <w:t>predicted_classes</w:t>
       </w:r>
+      <w:proofErr w:type="spellEnd"/>
       <w:r>
         <w:t xml:space="preserve"> are the predicted class for every input</w:t>
       </w:r>
@@ -875,10 +1248,31 @@
         <w:pStyle w:val="Coding"/>
       </w:pPr>
       <w:r>
-        <w:t xml:space="preserve">[weights iterations predicted_classes] = </w:t>
-      </w:r>
-      <w:r>
-        <w:t>perceptron(data, classes, 0.1, 100</w:t>
+        <w:t>[</w:t>
+      </w:r>
+      <w:proofErr w:type="gramStart"/>
+      <w:r>
+        <w:t>weights</w:t>
+      </w:r>
+      <w:proofErr w:type="gramEnd"/>
+      <w:r>
+        <w:t xml:space="preserve"> iterations </w:t>
+      </w:r>
+      <w:proofErr w:type="spellStart"/>
+      <w:r>
+        <w:t>predicted_classes</w:t>
+      </w:r>
+      <w:proofErr w:type="spellEnd"/>
+      <w:r>
+        <w:t xml:space="preserve">] = </w:t>
+      </w:r>
+      <w:proofErr w:type="gramStart"/>
+      <w:r>
+        <w:t>perceptron(</w:t>
+      </w:r>
+      <w:proofErr w:type="gramEnd"/>
+      <w:r>
+        <w:t>data, classes, 0.1, 100</w:t>
       </w:r>
       <w:r>
         <w:t>, 1);</w:t>
@@ -893,16 +1287,26 @@
       <w:pPr>
         <w:pStyle w:val="Coding"/>
       </w:pPr>
-      <w:r>
-        <w:t>weights =   -0.3000    2.5769   -3.9192</w:t>
+      <w:proofErr w:type="gramStart"/>
+      <w:r>
+        <w:t>weights</w:t>
+      </w:r>
+      <w:proofErr w:type="gramEnd"/>
+      <w:r>
+        <w:t xml:space="preserve"> =   -0.3000    2.5769   -3.9192</w:t>
       </w:r>
     </w:p>
     <w:p>
       <w:pPr>
         <w:pStyle w:val="Coding"/>
       </w:pPr>
-      <w:r>
-        <w:t>iterations = 4</w:t>
+      <w:proofErr w:type="gramStart"/>
+      <w:r>
+        <w:t>iterations</w:t>
+      </w:r>
+      <w:proofErr w:type="gramEnd"/>
+      <w:r>
+        <w:t xml:space="preserve"> = 4</w:t>
       </w:r>
     </w:p>
     <w:p>
@@ -984,25 +1388,44 @@
         <w:pStyle w:val="Caption"/>
         <w:jc w:val="center"/>
       </w:pPr>
+      <w:proofErr w:type="gramStart"/>
       <w:r>
         <w:t xml:space="preserve">Figure </w:t>
       </w:r>
-      <w:fldSimple w:instr=" SEQ Figure \* ARABIC ">
-        <w:r>
-          <w:rPr>
-            <w:noProof/>
-          </w:rPr>
-          <w:t>2</w:t>
-        </w:r>
-      </w:fldSimple>
-      <w:r>
-        <w:t>. Prediction error over iterations</w:t>
+      <w:r>
+        <w:fldChar w:fldCharType="begin"/>
+      </w:r>
+      <w:r>
+        <w:instrText xml:space="preserve"> SEQ Figure \* ARABIC </w:instrText>
+      </w:r>
+      <w:r>
+        <w:fldChar w:fldCharType="separate"/>
+      </w:r>
+      <w:r>
+        <w:rPr>
+          <w:noProof/>
+        </w:rPr>
+        <w:t>2</w:t>
+      </w:r>
+      <w:r>
+        <w:rPr>
+          <w:noProof/>
+        </w:rPr>
+        <w:fldChar w:fldCharType="end"/>
+      </w:r>
+      <w:r>
+        <w:t>.</w:t>
+      </w:r>
+      <w:proofErr w:type="gramEnd"/>
+      <w:r>
+        <w:t xml:space="preserve"> Prediction error over iterations</w:t>
       </w:r>
     </w:p>
     <w:p>
       <w:r>
         <w:t xml:space="preserve">Tabulating the </w:t>
       </w:r>
+      <w:proofErr w:type="spellStart"/>
       <w:r>
         <w:rPr>
           <w:rStyle w:val="CodingChar"/>
@@ -1010,15 +1433,29 @@
         <w:t>predicted</w:t>
       </w:r>
       <w:r>
-        <w:t>_classes will show a distribution of the classes assigned by the neural network.</w:t>
+        <w:t>_classes</w:t>
+      </w:r>
+      <w:proofErr w:type="spellEnd"/>
+      <w:r>
+        <w:t xml:space="preserve"> will show a distribution of the classes assigned by the neural network.</w:t>
       </w:r>
     </w:p>
     <w:p>
       <w:pPr>
         <w:pStyle w:val="Coding"/>
       </w:pPr>
-      <w:r>
-        <w:t>tabulate(predicted_classes)</w:t>
+      <w:proofErr w:type="gramStart"/>
+      <w:r>
+        <w:t>tabulate(</w:t>
+      </w:r>
+      <w:proofErr w:type="spellStart"/>
+      <w:proofErr w:type="gramEnd"/>
+      <w:r>
+        <w:t>predicted_classes</w:t>
+      </w:r>
+      <w:proofErr w:type="spellEnd"/>
+      <w:r>
+        <w:t>)</w:t>
       </w:r>
     </w:p>
     <w:tbl>
@@ -1184,9 +1621,14 @@
         <w:keepNext/>
         <w:jc w:val="center"/>
       </w:pPr>
+      <w:proofErr w:type="gramStart"/>
       <w:r>
         <w:lastRenderedPageBreak/>
-        <w:t>Table 2. Distribution of predicted classes</w:t>
+        <w:t>Table 2.</w:t>
+      </w:r>
+      <w:proofErr w:type="gramEnd"/>
+      <w:r>
+        <w:t xml:space="preserve"> Distribution of predicted classes</w:t>
       </w:r>
     </w:p>
     <w:p>
@@ -1372,13 +1814,26 @@
         <w:pStyle w:val="Caption"/>
         <w:jc w:val="center"/>
       </w:pPr>
-      <w:r>
-        <w:t>Figure 3. On the left side is the data plotted with the real classes. On the right the data is plotted with the calculated classes by the perceptron</w:t>
-      </w:r>
-    </w:p>
-    <w:p>
-      <w:r>
-        <w:t>To observe the effect that the learning rate would have over the error of the perceptron, the data was ran over and over through the neural network using different learning rate values</w:t>
+      <w:proofErr w:type="gramStart"/>
+      <w:r>
+        <w:t>Figure 3.</w:t>
+      </w:r>
+      <w:proofErr w:type="gramEnd"/>
+      <w:r>
+        <w:t xml:space="preserve"> On the left side is the data plotted with the real classes. On the right the data is plotted with the calculated classes by the perceptron</w:t>
+      </w:r>
+    </w:p>
+    <w:p>
+      <w:r>
+        <w:t xml:space="preserve">To observe the effect that the learning rate would have over the error of the perceptron, the data was </w:t>
+      </w:r>
+      <w:proofErr w:type="gramStart"/>
+      <w:r>
+        <w:t>ran</w:t>
+      </w:r>
+      <w:proofErr w:type="gramEnd"/>
+      <w:r>
+        <w:t xml:space="preserve"> over and over through the neural network using different learning rate values</w:t>
       </w:r>
       <w:r>
         <w:t>:</w:t>
@@ -1396,6 +1851,7 @@
           <w:szCs w:val="24"/>
         </w:rPr>
       </w:pPr>
+      <w:proofErr w:type="spellStart"/>
       <w:r>
         <w:rPr>
           <w:rFonts w:ascii="Courier New" w:hAnsi="Courier New" w:cs="Courier New"/>
@@ -1403,7 +1859,17 @@
           <w:sz w:val="20"/>
           <w:szCs w:val="20"/>
         </w:rPr>
-        <w:t>learning_rates = [0.01:0.01:1];</w:t>
+        <w:t>learning_rates</w:t>
+      </w:r>
+      <w:proofErr w:type="spellEnd"/>
+      <w:r>
+        <w:rPr>
+          <w:rFonts w:ascii="Courier New" w:hAnsi="Courier New" w:cs="Courier New"/>
+          <w:color w:val="000000"/>
+          <w:sz w:val="20"/>
+          <w:szCs w:val="20"/>
+        </w:rPr>
+        <w:t xml:space="preserve"> = [0.01:0.01:1];</w:t>
       </w:r>
     </w:p>
     <w:p>
@@ -1509,8 +1975,13 @@
         <w:pStyle w:val="Caption"/>
         <w:jc w:val="center"/>
       </w:pPr>
-      <w:r>
-        <w:t>Figure 4. Effect of learning rate on the MSE</w:t>
+      <w:proofErr w:type="gramStart"/>
+      <w:r>
+        <w:t>Figure 4.</w:t>
+      </w:r>
+      <w:proofErr w:type="gramEnd"/>
+      <w:r>
+        <w:t xml:space="preserve"> Effect of learning rate on the MSE</w:t>
       </w:r>
     </w:p>
     <w:p/>
@@ -1528,12 +1999,14 @@
       <w:r>
         <w:t xml:space="preserve"> shows the decision boundary produced by the perceptron. The plot was generated with the utility function </w:t>
       </w:r>
+      <w:proofErr w:type="spellStart"/>
       <w:r>
         <w:rPr>
           <w:rStyle w:val="CodingChar"/>
         </w:rPr>
         <w:t>plot_data_and_decision_boundary</w:t>
       </w:r>
+      <w:proofErr w:type="spellEnd"/>
       <w:r>
         <w:rPr>
           <w:rStyle w:val="CodingChar"/>
@@ -1545,11 +2018,33 @@
       <w:pPr>
         <w:jc w:val="both"/>
       </w:pPr>
+      <w:proofErr w:type="spellStart"/>
       <w:r>
         <w:rPr>
           <w:rStyle w:val="CodingChar"/>
         </w:rPr>
-        <w:t xml:space="preserve">plot_data_and_decision_boundary(data, </w:t>
+        <w:t>plot_data_and_decision_</w:t>
+      </w:r>
+      <w:proofErr w:type="gramStart"/>
+      <w:r>
+        <w:rPr>
+          <w:rStyle w:val="CodingChar"/>
+        </w:rPr>
+        <w:t>boundary</w:t>
+      </w:r>
+      <w:proofErr w:type="spellEnd"/>
+      <w:r>
+        <w:rPr>
+          <w:rStyle w:val="CodingChar"/>
+        </w:rPr>
+        <w:t>(</w:t>
+      </w:r>
+      <w:proofErr w:type="gramEnd"/>
+      <w:r>
+        <w:rPr>
+          <w:rStyle w:val="CodingChar"/>
+        </w:rPr>
+        <w:t xml:space="preserve">data, </w:t>
       </w:r>
       <w:r>
         <w:rPr>
@@ -1627,8 +2122,13 @@
         <w:pStyle w:val="Caption"/>
         <w:jc w:val="center"/>
       </w:pPr>
-      <w:r>
-        <w:t>Figure 5. Data plotted with decision boundary</w:t>
+      <w:proofErr w:type="gramStart"/>
+      <w:r>
+        <w:t>Figure 5.</w:t>
+      </w:r>
+      <w:proofErr w:type="gramEnd"/>
+      <w:r>
+        <w:t xml:space="preserve"> Data plotted with decision boundary</w:t>
       </w:r>
     </w:p>
     <w:p>
@@ -1641,6 +2141,140 @@
     </w:p>
     <w:p>
       <w:r>
+        <w:rPr>
+          <w:noProof/>
+          <w:color w:val="000000"/>
+        </w:rPr>
+        <mc:AlternateContent>
+          <mc:Choice Requires="wps">
+            <w:drawing>
+              <wp:inline distT="0" distB="0" distL="0" distR="0" wp14:anchorId="4A44EEF9" wp14:editId="5190A1A5">
+                <wp:extent cx="6323162" cy="396815"/>
+                <wp:effectExtent l="0" t="0" r="20955" b="22860"/>
+                <wp:docPr id="11" name="AutoShape 14"/>
+                <wp:cNvGraphicFramePr>
+                  <a:graphicFrameLocks xmlns:a="http://schemas.openxmlformats.org/drawingml/2006/main"/>
+                </wp:cNvGraphicFramePr>
+                <a:graphic xmlns:a="http://schemas.openxmlformats.org/drawingml/2006/main">
+                  <a:graphicData uri="http://schemas.microsoft.com/office/word/2010/wordprocessingShape">
+                    <wps:wsp>
+                      <wps:cNvSpPr>
+                        <a:spLocks noChangeArrowheads="1"/>
+                      </wps:cNvSpPr>
+                      <wps:spPr bwMode="auto">
+                        <a:xfrm>
+                          <a:off x="0" y="0"/>
+                          <a:ext cx="6323162" cy="396815"/>
+                        </a:xfrm>
+                        <a:prstGeom prst="rect">
+                          <a:avLst/>
+                        </a:prstGeom>
+                        <a:ln/>
+                        <a:extLst/>
+                      </wps:spPr>
+                      <wps:style>
+                        <a:lnRef idx="2">
+                          <a:schemeClr val="accent1"/>
+                        </a:lnRef>
+                        <a:fillRef idx="1">
+                          <a:schemeClr val="lt1"/>
+                        </a:fillRef>
+                        <a:effectRef idx="0">
+                          <a:schemeClr val="accent1"/>
+                        </a:effectRef>
+                        <a:fontRef idx="minor">
+                          <a:schemeClr val="dk1"/>
+                        </a:fontRef>
+                      </wps:style>
+                      <wps:txbx>
+                        <w:txbxContent>
+                          <w:p>
+                            <w:pPr>
+                              <w:jc w:val="center"/>
+                              <w:rPr>
+                                <w:i/>
+                                <w:iCs/>
+                                <w:color w:val="D2DFEE" w:themeColor="accent1" w:themeTint="40"/>
+                                <w:sz w:val="28"/>
+                                <w:szCs w:val="28"/>
+                              </w:rPr>
+                            </w:pPr>
+                            <w:r>
+                              <w:t xml:space="preserve">The code for this task is inside the </w:t>
+                            </w:r>
+                            <w:r>
+                              <w:rPr>
+                                <w:rStyle w:val="CodingChar"/>
+                              </w:rPr>
+                              <w:t>Assignment_1_Non_linearly_separable_data</w:t>
+                            </w:r>
+                            <w:r>
+                              <w:rPr>
+                                <w:rStyle w:val="CodingChar"/>
+                              </w:rPr>
+                              <w:t>.m</w:t>
+                            </w:r>
+                            <w:r>
+                              <w:t xml:space="preserve"> file.</w:t>
+                            </w:r>
+                          </w:p>
+                        </w:txbxContent>
+                      </wps:txbx>
+                      <wps:bodyPr rot="0" vert="horz" wrap="square" lIns="91440" tIns="91440" rIns="91440" bIns="91440" anchor="ctr" anchorCtr="0" upright="1">
+                        <a:noAutofit/>
+                      </wps:bodyPr>
+                    </wps:wsp>
+                  </a:graphicData>
+                </a:graphic>
+              </wp:inline>
+            </w:drawing>
+          </mc:Choice>
+          <mc:Fallback>
+            <w:pict>
+              <v:rect id="_x0000_s1027" style="width:497.9pt;height:31.25pt;visibility:visible;mso-wrap-style:square;mso-left-percent:-10001;mso-top-percent:-10001;mso-position-horizontal:absolute;mso-position-horizontal-relative:char;mso-position-vertical:absolute;mso-position-vertical-relative:line;mso-left-percent:-10001;mso-top-percent:-10001;v-text-anchor:middle" o:gfxdata="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" fillcolor="white [3201]" strokecolor="#4f81bd [3204]" strokeweight="2pt">
+                <v:textbox inset=",7.2pt,,7.2pt">
+                  <w:txbxContent>
+                    <w:p>
+                      <w:pPr>
+                        <w:jc w:val="center"/>
+                        <w:rPr>
+                          <w:i/>
+                          <w:iCs/>
+                          <w:color w:val="D2DFEE" w:themeColor="accent1" w:themeTint="40"/>
+                          <w:sz w:val="28"/>
+                          <w:szCs w:val="28"/>
+                        </w:rPr>
+                      </w:pPr>
+                      <w:r>
+                        <w:t xml:space="preserve">The code for this task is inside the </w:t>
+                      </w:r>
+                      <w:r>
+                        <w:rPr>
+                          <w:rStyle w:val="CodingChar"/>
+                        </w:rPr>
+                        <w:t>Assignment_1_Non_linearly_separable_data</w:t>
+                      </w:r>
+                      <w:r>
+                        <w:rPr>
+                          <w:rStyle w:val="CodingChar"/>
+                        </w:rPr>
+                        <w:t>.m</w:t>
+                      </w:r>
+                      <w:r>
+                        <w:t xml:space="preserve"> file.</w:t>
+                      </w:r>
+                    </w:p>
+                  </w:txbxContent>
+                </v:textbox>
+                <w10:anchorlock/>
+              </v:rect>
+            </w:pict>
+          </mc:Fallback>
+        </mc:AlternateContent>
+      </w:r>
+    </w:p>
+    <w:p>
+      <w:r>
         <w:t xml:space="preserve">For the second part of the assignment we have a given data set, which has two classes of data that are mixed and are not linearly separable. The expectation is that the perceptron will not be able to </w:t>
       </w:r>
       <w:r>
@@ -1664,21 +2298,17 @@
     </w:p>
     <w:p>
       <w:r>
-        <w:t xml:space="preserve">For convenience and repeatability purposes we </w:t>
-      </w:r>
-      <w:r>
-        <w:t>read the given non-linearly separable data</w:t>
-      </w:r>
+        <w:t xml:space="preserve">For convenience and repeatability purposes we read the given non-linearly separable data </w:t>
+      </w:r>
+      <w:proofErr w:type="gramStart"/>
+      <w:r>
+        <w:t>from  the</w:t>
+      </w:r>
+      <w:proofErr w:type="gramEnd"/>
       <w:r>
         <w:t xml:space="preserve"> </w:t>
       </w:r>
       <w:r>
-        <w:t xml:space="preserve">from </w:t>
-      </w:r>
-      <w:r>
-        <w:t xml:space="preserve"> the </w:t>
-      </w:r>
-      <w:r>
         <w:rPr>
           <w:rStyle w:val="CodingChar"/>
         </w:rPr>
@@ -1693,25 +2323,31 @@
       <w:r>
         <w:t xml:space="preserve">file and it’s loaded through the utility function </w:t>
       </w:r>
+      <w:proofErr w:type="spellStart"/>
       <w:r>
         <w:rPr>
           <w:rStyle w:val="CodingChar"/>
         </w:rPr>
         <w:t>importfile.m</w:t>
       </w:r>
+      <w:proofErr w:type="spellEnd"/>
     </w:p>
     <w:p>
       <w:pPr>
         <w:pStyle w:val="Coding"/>
       </w:pPr>
-      <w:r>
-        <w:t>importfile('</w:t>
-      </w:r>
-      <w:r>
-        <w:t>two_class_example_not_separable.dat</w:t>
-      </w:r>
-      <w:r>
-        <w:t>')</w:t>
+      <w:proofErr w:type="spellStart"/>
+      <w:proofErr w:type="gramStart"/>
+      <w:r>
+        <w:t>importfile</w:t>
+      </w:r>
+      <w:proofErr w:type="spellEnd"/>
+      <w:r>
+        <w:t>(</w:t>
+      </w:r>
+      <w:proofErr w:type="gramEnd"/>
+      <w:r>
+        <w:t>'two_class_example_not_separable.dat')</w:t>
       </w:r>
     </w:p>
     <w:p>
@@ -1764,50 +2400,49 @@
           <w:b w:val="0"/>
           <w:i w:val="0"/>
         </w:rPr>
-        <w:t>x = two_class_example_not_separable(:,1);</w:t>
-      </w:r>
-    </w:p>
-    <w:p>
-      <w:pPr>
-        <w:pStyle w:val="Coding"/>
-        <w:spacing w:after="0"/>
+        <w:t xml:space="preserve">x = </w:t>
+      </w:r>
+      <w:proofErr w:type="spellStart"/>
+      <w:r>
         <w:rPr>
           <w:rStyle w:val="IntenseEmphasis"/>
           <w:b w:val="0"/>
           <w:i w:val="0"/>
         </w:rPr>
-      </w:pPr>
+        <w:t>two_class_example_not_</w:t>
+      </w:r>
+      <w:proofErr w:type="gramStart"/>
       <w:r>
         <w:rPr>
           <w:rStyle w:val="IntenseEmphasis"/>
           <w:b w:val="0"/>
           <w:i w:val="0"/>
         </w:rPr>
-        <w:t>y = two_class_example_not_separable(:,2);</w:t>
-      </w:r>
-    </w:p>
-    <w:p>
-      <w:pPr>
-        <w:pStyle w:val="Coding"/>
-        <w:spacing w:after="0"/>
+        <w:t>separable</w:t>
+      </w:r>
+      <w:proofErr w:type="spellEnd"/>
+      <w:r>
         <w:rPr>
           <w:rStyle w:val="IntenseEmphasis"/>
           <w:b w:val="0"/>
           <w:i w:val="0"/>
         </w:rPr>
-      </w:pPr>
+        <w:t>(</w:t>
+      </w:r>
+      <w:proofErr w:type="gramEnd"/>
       <w:r>
         <w:rPr>
           <w:rStyle w:val="IntenseEmphasis"/>
           <w:b w:val="0"/>
           <w:i w:val="0"/>
         </w:rPr>
-        <w:t>classes = two_class_example_not_separable(:,3);</w:t>
+        <w:t>:,1);</w:t>
       </w:r>
     </w:p>
     <w:p>
       <w:pPr>
         <w:pStyle w:val="Coding"/>
+        <w:spacing w:after="0"/>
         <w:rPr>
           <w:rStyle w:val="IntenseEmphasis"/>
           <w:b w:val="0"/>
@@ -1820,18 +2455,158 @@
           <w:b w:val="0"/>
           <w:i w:val="0"/>
         </w:rPr>
-        <w:t>plot_data(x,y,classes);</w:t>
-      </w:r>
-    </w:p>
-    <w:p>
-      <w:pPr>
+        <w:t xml:space="preserve">y = </w:t>
+      </w:r>
+      <w:proofErr w:type="spellStart"/>
+      <w:r>
         <w:rPr>
           <w:rStyle w:val="IntenseEmphasis"/>
           <w:b w:val="0"/>
           <w:i w:val="0"/>
         </w:rPr>
-      </w:pPr>
-      <w:r>
+        <w:t>two_class_example_not_</w:t>
+      </w:r>
+      <w:proofErr w:type="gramStart"/>
+      <w:r>
+        <w:rPr>
+          <w:rStyle w:val="IntenseEmphasis"/>
+          <w:b w:val="0"/>
+          <w:i w:val="0"/>
+        </w:rPr>
+        <w:t>separable</w:t>
+      </w:r>
+      <w:proofErr w:type="spellEnd"/>
+      <w:r>
+        <w:rPr>
+          <w:rStyle w:val="IntenseEmphasis"/>
+          <w:b w:val="0"/>
+          <w:i w:val="0"/>
+        </w:rPr>
+        <w:t>(</w:t>
+      </w:r>
+      <w:proofErr w:type="gramEnd"/>
+      <w:r>
+        <w:rPr>
+          <w:rStyle w:val="IntenseEmphasis"/>
+          <w:b w:val="0"/>
+          <w:i w:val="0"/>
+        </w:rPr>
+        <w:t>:,2);</w:t>
+      </w:r>
+    </w:p>
+    <w:p>
+      <w:pPr>
+        <w:pStyle w:val="Coding"/>
+        <w:spacing w:after="0"/>
+        <w:rPr>
+          <w:rStyle w:val="IntenseEmphasis"/>
+          <w:b w:val="0"/>
+          <w:i w:val="0"/>
+        </w:rPr>
+      </w:pPr>
+      <w:proofErr w:type="gramStart"/>
+      <w:r>
+        <w:rPr>
+          <w:rStyle w:val="IntenseEmphasis"/>
+          <w:b w:val="0"/>
+          <w:i w:val="0"/>
+        </w:rPr>
+        <w:t>classes</w:t>
+      </w:r>
+      <w:proofErr w:type="gramEnd"/>
+      <w:r>
+        <w:rPr>
+          <w:rStyle w:val="IntenseEmphasis"/>
+          <w:b w:val="0"/>
+          <w:i w:val="0"/>
+        </w:rPr>
+        <w:t xml:space="preserve"> = </w:t>
+      </w:r>
+      <w:proofErr w:type="spellStart"/>
+      <w:r>
+        <w:rPr>
+          <w:rStyle w:val="IntenseEmphasis"/>
+          <w:b w:val="0"/>
+          <w:i w:val="0"/>
+        </w:rPr>
+        <w:t>two_class_example_not_separable</w:t>
+      </w:r>
+      <w:proofErr w:type="spellEnd"/>
+      <w:r>
+        <w:rPr>
+          <w:rStyle w:val="IntenseEmphasis"/>
+          <w:b w:val="0"/>
+          <w:i w:val="0"/>
+        </w:rPr>
+        <w:t>(:,3);</w:t>
+      </w:r>
+    </w:p>
+    <w:p>
+      <w:pPr>
+        <w:pStyle w:val="Coding"/>
+        <w:rPr>
+          <w:rStyle w:val="IntenseEmphasis"/>
+          <w:b w:val="0"/>
+          <w:i w:val="0"/>
+        </w:rPr>
+      </w:pPr>
+      <w:proofErr w:type="spellStart"/>
+      <w:r>
+        <w:rPr>
+          <w:rStyle w:val="IntenseEmphasis"/>
+          <w:b w:val="0"/>
+          <w:i w:val="0"/>
+        </w:rPr>
+        <w:t>plot_data</w:t>
+      </w:r>
+      <w:proofErr w:type="spellEnd"/>
+      <w:r>
+        <w:rPr>
+          <w:rStyle w:val="IntenseEmphasis"/>
+          <w:b w:val="0"/>
+          <w:i w:val="0"/>
+        </w:rPr>
+        <w:t>(</w:t>
+      </w:r>
+      <w:proofErr w:type="spellStart"/>
+      <w:r>
+        <w:rPr>
+          <w:rStyle w:val="IntenseEmphasis"/>
+          <w:b w:val="0"/>
+          <w:i w:val="0"/>
+        </w:rPr>
+        <w:t>x</w:t>
+      </w:r>
+      <w:proofErr w:type="gramStart"/>
+      <w:r>
+        <w:rPr>
+          <w:rStyle w:val="IntenseEmphasis"/>
+          <w:b w:val="0"/>
+          <w:i w:val="0"/>
+        </w:rPr>
+        <w:t>,y,classes</w:t>
+      </w:r>
+      <w:proofErr w:type="spellEnd"/>
+      <w:proofErr w:type="gramEnd"/>
+      <w:r>
+        <w:rPr>
+          <w:rStyle w:val="IntenseEmphasis"/>
+          <w:b w:val="0"/>
+          <w:i w:val="0"/>
+        </w:rPr>
+        <w:t>);</w:t>
+      </w:r>
+    </w:p>
+    <w:p>
+      <w:pPr>
+        <w:rPr>
+          <w:rStyle w:val="IntenseEmphasis"/>
+          <w:b w:val="0"/>
+          <w:i w:val="0"/>
+        </w:rPr>
+      </w:pPr>
+      <w:r>
+        <w:lastRenderedPageBreak/>
         <w:t xml:space="preserve">The classes will be changed to match our expectation in the algorithm of </w:t>
       </w:r>
       <w:r>
@@ -1872,8 +2647,13 @@
       <w:pPr>
         <w:pStyle w:val="Coding"/>
       </w:pPr>
-      <w:r>
-        <w:t>classes(classes == 0) = -1;</w:t>
+      <w:proofErr w:type="gramStart"/>
+      <w:r>
+        <w:t>classes(</w:t>
+      </w:r>
+      <w:proofErr w:type="gramEnd"/>
+      <w:r>
+        <w:t>classes == 0) = -1;</w:t>
       </w:r>
     </w:p>
     <w:p>
@@ -1884,7 +2664,6 @@
         <w:rPr>
           <w:noProof/>
         </w:rPr>
-        <w:lastRenderedPageBreak/>
         <w:drawing>
           <wp:inline distT="0" distB="0" distL="0" distR="0">
             <wp:extent cx="3847381" cy="2888629"/>
@@ -1940,11 +2719,16 @@
         <w:pStyle w:val="Caption"/>
         <w:jc w:val="center"/>
       </w:pPr>
+      <w:proofErr w:type="gramStart"/>
       <w:r>
         <w:t>Figure 6</w:t>
       </w:r>
       <w:r>
-        <w:t>. Plot of non-linearly separable data</w:t>
+        <w:t>.</w:t>
+      </w:r>
+      <w:proofErr w:type="gramEnd"/>
+      <w:r>
+        <w:t xml:space="preserve"> Plot of non-linearly separable data</w:t>
       </w:r>
     </w:p>
     <w:p>
@@ -2127,8 +2911,13 @@
         <w:keepNext/>
         <w:jc w:val="center"/>
       </w:pPr>
-      <w:r>
-        <w:t>Table 3. Distribution of classes of non-linearly separable data</w:t>
+      <w:proofErr w:type="gramStart"/>
+      <w:r>
+        <w:t>Table 3.</w:t>
+      </w:r>
+      <w:proofErr w:type="gramEnd"/>
+      <w:r>
+        <w:t xml:space="preserve"> Distribution of classes of non-linearly separable data</w:t>
       </w:r>
     </w:p>
     <w:p>
@@ -2153,12 +2942,14 @@
       <w:r>
         <w:t xml:space="preserve"> variable into </w:t>
       </w:r>
+      <w:proofErr w:type="spellStart"/>
       <w:r>
         <w:rPr>
           <w:rStyle w:val="CodingChar"/>
         </w:rPr>
         <w:t>non_sep_data</w:t>
       </w:r>
+      <w:proofErr w:type="spellEnd"/>
       <w:r>
         <w:t xml:space="preserve"> </w:t>
       </w:r>
@@ -2177,8 +2968,13 @@
         <w:pStyle w:val="Coding"/>
         <w:spacing w:after="0"/>
       </w:pPr>
-      <w:r>
-        <w:t>non_sep_data = [x y];</w:t>
+      <w:proofErr w:type="spellStart"/>
+      <w:r>
+        <w:t>non_sep_data</w:t>
+      </w:r>
+      <w:proofErr w:type="spellEnd"/>
+      <w:r>
+        <w:t xml:space="preserve"> = [x y];</w:t>
       </w:r>
     </w:p>
     <w:p>
@@ -2188,8 +2984,34 @@
       <w:r>
         <w:t>[</w:t>
       </w:r>
-      <w:r>
-        <w:t>weights iterations predicted_classes] = perceptron(non_sep_data, classes, 0.1, 100, 1);</w:t>
+      <w:proofErr w:type="gramStart"/>
+      <w:r>
+        <w:t>weights</w:t>
+      </w:r>
+      <w:proofErr w:type="gramEnd"/>
+      <w:r>
+        <w:t xml:space="preserve"> iterations </w:t>
+      </w:r>
+      <w:proofErr w:type="spellStart"/>
+      <w:r>
+        <w:t>predicted_classes</w:t>
+      </w:r>
+      <w:proofErr w:type="spellEnd"/>
+      <w:r>
+        <w:t xml:space="preserve">] = </w:t>
+      </w:r>
+      <w:proofErr w:type="gramStart"/>
+      <w:r>
+        <w:t>perceptron(</w:t>
+      </w:r>
+      <w:proofErr w:type="spellStart"/>
+      <w:proofErr w:type="gramEnd"/>
+      <w:r>
+        <w:t>non_sep_data</w:t>
+      </w:r>
+      <w:proofErr w:type="spellEnd"/>
+      <w:r>
+        <w:t>, classes, 0.1, 100, 1);</w:t>
       </w:r>
     </w:p>
     <w:p>
@@ -2204,16 +3026,26 @@
       <w:pPr>
         <w:pStyle w:val="Coding"/>
       </w:pPr>
-      <w:r>
-        <w:t>weights =   -0.3000    0.3097    1.3636</w:t>
+      <w:proofErr w:type="gramStart"/>
+      <w:r>
+        <w:t>weights</w:t>
+      </w:r>
+      <w:proofErr w:type="gramEnd"/>
+      <w:r>
+        <w:t xml:space="preserve"> =   -0.3000    0.3097    1.3636</w:t>
       </w:r>
     </w:p>
     <w:p>
       <w:pPr>
         <w:pStyle w:val="Coding"/>
       </w:pPr>
-      <w:r>
-        <w:t>iterations = 100</w:t>
+      <w:proofErr w:type="gramStart"/>
+      <w:r>
+        <w:t>iterations</w:t>
+      </w:r>
+      <w:proofErr w:type="gramEnd"/>
+      <w:r>
+        <w:t xml:space="preserve"> = 100</w:t>
       </w:r>
     </w:p>
     <w:p>
@@ -2300,6 +3132,7 @@
         <w:pStyle w:val="Caption"/>
         <w:jc w:val="center"/>
       </w:pPr>
+      <w:proofErr w:type="gramStart"/>
       <w:r>
         <w:t xml:space="preserve">Figure </w:t>
       </w:r>
@@ -2307,7 +3140,11 @@
         <w:t>7</w:t>
       </w:r>
       <w:r>
-        <w:t>. Prediction error over iterations for non-linearly separable data</w:t>
+        <w:t>.</w:t>
+      </w:r>
+      <w:proofErr w:type="gramEnd"/>
+      <w:r>
+        <w:t xml:space="preserve"> Prediction error over iterations for non-linearly separable data</w:t>
       </w:r>
     </w:p>
     <w:p>
@@ -2333,6 +3170,7 @@
           <w:szCs w:val="24"/>
         </w:rPr>
       </w:pPr>
+      <w:proofErr w:type="spellStart"/>
       <w:r>
         <w:rPr>
           <w:rFonts w:ascii="Courier New" w:hAnsi="Courier New" w:cs="Courier New"/>
@@ -2340,7 +3178,17 @@
           <w:sz w:val="20"/>
           <w:szCs w:val="20"/>
         </w:rPr>
-        <w:t>learning_rates = [0.01:0.01:1];</w:t>
+        <w:t>learning_rates</w:t>
+      </w:r>
+      <w:proofErr w:type="spellEnd"/>
+      <w:r>
+        <w:rPr>
+          <w:rFonts w:ascii="Courier New" w:hAnsi="Courier New" w:cs="Courier New"/>
+          <w:color w:val="000000"/>
+          <w:sz w:val="20"/>
+          <w:szCs w:val="20"/>
+        </w:rPr>
+        <w:t xml:space="preserve"> = [0.01:0.01:1];</w:t>
       </w:r>
     </w:p>
     <w:p>
@@ -2442,11 +3290,16 @@
         <w:pStyle w:val="Caption"/>
         <w:jc w:val="center"/>
       </w:pPr>
+      <w:proofErr w:type="gramStart"/>
       <w:r>
         <w:t>Figure 8</w:t>
       </w:r>
       <w:r>
-        <w:t>. Effect of learning rate on the MSE on the non-linearly separable data</w:t>
+        <w:t>.</w:t>
+      </w:r>
+      <w:proofErr w:type="gramEnd"/>
+      <w:r>
+        <w:t xml:space="preserve"> Effect of learning rate on the MSE on the non-linearly separable data</w:t>
       </w:r>
     </w:p>
     <w:p>
@@ -2469,12 +3322,14 @@
       <w:r>
         <w:t xml:space="preserve"> shows the decision boundary produced by the perceptron for the non-linearly separable data. The plot was generated with the utility function </w:t>
       </w:r>
+      <w:proofErr w:type="spellStart"/>
       <w:r>
         <w:rPr>
           <w:rStyle w:val="CodingChar"/>
         </w:rPr>
         <w:t>plot_data_and_decision_boundary</w:t>
       </w:r>
+      <w:proofErr w:type="spellEnd"/>
       <w:r>
         <w:rPr>
           <w:rStyle w:val="CodingChar"/>
@@ -2489,11 +3344,33 @@
       <w:pPr>
         <w:jc w:val="both"/>
       </w:pPr>
+      <w:proofErr w:type="spellStart"/>
       <w:r>
         <w:rPr>
           <w:rStyle w:val="CodingChar"/>
         </w:rPr>
-        <w:t xml:space="preserve">plot_data_and_decision_boundary(data, </w:t>
+        <w:t>plot_data_and_decision_</w:t>
+      </w:r>
+      <w:proofErr w:type="gramStart"/>
+      <w:r>
+        <w:rPr>
+          <w:rStyle w:val="CodingChar"/>
+        </w:rPr>
+        <w:t>boundary</w:t>
+      </w:r>
+      <w:proofErr w:type="spellEnd"/>
+      <w:r>
+        <w:rPr>
+          <w:rStyle w:val="CodingChar"/>
+        </w:rPr>
+        <w:t>(</w:t>
+      </w:r>
+      <w:proofErr w:type="gramEnd"/>
+      <w:r>
+        <w:rPr>
+          <w:rStyle w:val="CodingChar"/>
+        </w:rPr>
+        <w:t xml:space="preserve">data, </w:t>
       </w:r>
       <w:r>
         <w:rPr>
@@ -2571,8 +3448,13 @@
         <w:pStyle w:val="Caption"/>
         <w:jc w:val="center"/>
       </w:pPr>
-      <w:r>
-        <w:t>Figure 9. Data plotted with decision boundary</w:t>
+      <w:proofErr w:type="gramStart"/>
+      <w:r>
+        <w:t>Figure 9.</w:t>
+      </w:r>
+      <w:proofErr w:type="gramEnd"/>
+      <w:r>
+        <w:t xml:space="preserve"> Data plotted with decision boundary</w:t>
       </w:r>
     </w:p>
     <w:p>
@@ -2582,8 +3464,6 @@
       <w:r>
         <w:t>, as expected,</w:t>
       </w:r>
-      <w:bookmarkStart w:id="0" w:name="_GoBack"/>
-      <w:bookmarkEnd w:id="0"/>
       <w:r>
         <w:t xml:space="preserve"> not capable of finding a boundary that perfectly separates both classes.</w:t>
       </w:r>
@@ -3313,6 +4193,7 @@
   <w:style w:type="character" w:default="1" w:styleId="DefaultParagraphFont">
     <w:name w:val="Default Paragraph Font"/>
     <w:uiPriority w:val="1"/>
+    <w:semiHidden/>
     <w:unhideWhenUsed/>
   </w:style>
   <w:style w:type="table" w:default="1" w:styleId="TableNormal">
@@ -4201,6 +5082,7 @@
   <w:style w:type="character" w:default="1" w:styleId="DefaultParagraphFont">
     <w:name w:val="Default Paragraph Font"/>
     <w:uiPriority w:val="1"/>
+    <w:semiHidden/>
     <w:unhideWhenUsed/>
   </w:style>
   <w:style w:type="table" w:default="1" w:styleId="TableNormal">

</xml_diff>